<commit_message>
after implementing customer's login and register and before creating their profile page
</commit_message>
<xml_diff>
--- a/docs/Course_Node_Express_React_Project_Summary.docx
+++ b/docs/Course_Node_Express_React_Project_Summary.docx
@@ -173,49 +173,21 @@
                 <w:szCs w:val="24"/>
               </w:rPr>
             </w:pPr>
-            <w:proofErr w:type="spellStart"/>
             <w:r>
               <w:rPr>
                 <w:rFonts w:ascii="Arial" w:eastAsia="Arial" w:hAnsi="Arial" w:cs="Arial"/>
                 <w:sz w:val="24"/>
                 <w:szCs w:val="24"/>
               </w:rPr>
-              <w:t>Fullstack</w:t>
-            </w:r>
-            <w:proofErr w:type="spellEnd"/>
+              <w:t xml:space="preserve">Fullstack Application Development with Node.js + Express.js + React.js </w:t>
+            </w:r>
             <w:r>
               <w:rPr>
                 <w:rFonts w:ascii="Arial" w:eastAsia="Arial" w:hAnsi="Arial" w:cs="Arial"/>
                 <w:sz w:val="24"/>
                 <w:szCs w:val="24"/>
               </w:rPr>
-              <w:t xml:space="preserve"> Application Development with Node.js + Express.js + React.js </w:t>
-            </w:r>
-            <w:r>
-              <w:rPr>
-                <w:rFonts w:ascii="Arial" w:eastAsia="Arial" w:hAnsi="Arial" w:cs="Arial"/>
-                <w:sz w:val="24"/>
-                <w:szCs w:val="24"/>
-              </w:rPr>
-              <w:t xml:space="preserve">+ </w:t>
-            </w:r>
-            <w:proofErr w:type="spellStart"/>
-            <w:r>
-              <w:rPr>
-                <w:rFonts w:ascii="Arial" w:eastAsia="Arial" w:hAnsi="Arial" w:cs="Arial"/>
-                <w:sz w:val="24"/>
-                <w:szCs w:val="24"/>
-              </w:rPr>
-              <w:t>MongoDB</w:t>
-            </w:r>
-            <w:proofErr w:type="spellEnd"/>
-            <w:r>
-              <w:rPr>
-                <w:rFonts w:ascii="Arial" w:eastAsia="Arial" w:hAnsi="Arial" w:cs="Arial"/>
-                <w:sz w:val="24"/>
-                <w:szCs w:val="24"/>
-              </w:rPr>
-              <w:t xml:space="preserve"> (MERN) </w:t>
+              <w:t xml:space="preserve">+ MongoDB (MERN) </w:t>
             </w:r>
             <w:r>
               <w:rPr>
@@ -354,7 +326,7 @@
                 <w:sz w:val="24"/>
                 <w:szCs w:val="24"/>
               </w:rPr>
-              <w:t>Gordon Ramsay</w:t>
+              <w:t>Pseudonym</w:t>
             </w:r>
           </w:p>
         </w:tc>
@@ -426,34 +398,14 @@
                 <w:szCs w:val="24"/>
               </w:rPr>
             </w:pPr>
-            <w:proofErr w:type="spellStart"/>
             <w:r>
               <w:rPr>
                 <w:rFonts w:ascii="Arial" w:eastAsia="Arial" w:hAnsi="Arial" w:cs="Arial"/>
                 <w:sz w:val="24"/>
                 <w:szCs w:val="24"/>
               </w:rPr>
-              <w:t>Trayan</w:t>
-            </w:r>
-            <w:proofErr w:type="spellEnd"/>
-            <w:r>
-              <w:rPr>
-                <w:rFonts w:ascii="Arial" w:eastAsia="Arial" w:hAnsi="Arial" w:cs="Arial"/>
-                <w:sz w:val="24"/>
-                <w:szCs w:val="24"/>
-              </w:rPr>
-              <w:t xml:space="preserve"> </w:t>
-            </w:r>
-            <w:proofErr w:type="spellStart"/>
-            <w:r>
-              <w:rPr>
-                <w:rFonts w:ascii="Arial" w:eastAsia="Arial" w:hAnsi="Arial" w:cs="Arial"/>
-                <w:sz w:val="24"/>
-                <w:szCs w:val="24"/>
-              </w:rPr>
-              <w:t>Iliev</w:t>
-            </w:r>
-            <w:proofErr w:type="spellEnd"/>
+              <w:t>Gordon Ramsay</w:t>
+            </w:r>
           </w:p>
         </w:tc>
         <w:tc>
@@ -731,7 +683,13 @@
               <w:rPr>
                 <w:rFonts w:ascii="Arial" w:eastAsia="Arial" w:hAnsi="Arial" w:cs="Arial"/>
               </w:rPr>
-              <w:t>restaurant’s profiles and their menus/posts</w:t>
+              <w:t>restaurant’s profiles and their menus/</w:t>
+            </w:r>
+            <w:r>
+              <w:rPr>
+                <w:rFonts w:ascii="Arial" w:eastAsia="Arial" w:hAnsi="Arial" w:cs="Arial"/>
+              </w:rPr>
+              <w:t>comment sections</w:t>
             </w:r>
             <w:r>
               <w:rPr>
@@ -802,7 +760,6 @@
               </w:rPr>
               <w:t xml:space="preserve">. </w:t>
             </w:r>
-            <w:proofErr w:type="spellStart"/>
             <w:r>
               <w:rPr>
                 <w:rFonts w:ascii="Arial" w:eastAsia="Arial" w:hAnsi="Arial" w:cs="Arial"/>
@@ -811,7 +768,6 @@
               </w:rPr>
               <w:t>Redux</w:t>
             </w:r>
-            <w:proofErr w:type="spellEnd"/>
             <w:r>
               <w:rPr>
                 <w:rFonts w:ascii="Arial" w:eastAsia="Arial" w:hAnsi="Arial" w:cs="Arial"/>
@@ -838,7 +794,6 @@
               </w:rPr>
               <w:t xml:space="preserve">The backend will be implemented as a </w:t>
             </w:r>
-            <w:proofErr w:type="spellStart"/>
             <w:r>
               <w:rPr>
                 <w:rFonts w:ascii="Arial" w:eastAsia="Arial" w:hAnsi="Arial" w:cs="Arial"/>
@@ -847,7 +802,6 @@
               </w:rPr>
               <w:t>GraphQL</w:t>
             </w:r>
-            <w:proofErr w:type="spellEnd"/>
             <w:r>
               <w:rPr>
                 <w:rFonts w:ascii="Arial" w:eastAsia="Arial" w:hAnsi="Arial" w:cs="Arial"/>
@@ -874,7 +828,6 @@
               </w:rPr>
               <w:t xml:space="preserve">All the data will be stored in </w:t>
             </w:r>
-            <w:proofErr w:type="spellStart"/>
             <w:r>
               <w:rPr>
                 <w:rFonts w:ascii="Arial" w:eastAsia="Arial" w:hAnsi="Arial" w:cs="Arial"/>
@@ -883,7 +836,6 @@
               </w:rPr>
               <w:t>MongoDB</w:t>
             </w:r>
-            <w:proofErr w:type="spellEnd"/>
             <w:r>
               <w:rPr>
                 <w:rFonts w:ascii="Arial" w:eastAsia="Arial" w:hAnsi="Arial" w:cs="Arial"/>
@@ -2106,21 +2058,7 @@
               <w:rPr>
                 <w:rFonts w:ascii="Arial" w:eastAsia="Arial" w:hAnsi="Arial" w:cs="Arial"/>
               </w:rPr>
-              <w:t xml:space="preserve"> can browse and filter users based on different criteria: restaurant’s name, email, </w:t>
-            </w:r>
-            <w:proofErr w:type="gramStart"/>
-            <w:r>
-              <w:rPr>
-                <w:rFonts w:ascii="Arial" w:eastAsia="Arial" w:hAnsi="Arial" w:cs="Arial"/>
-              </w:rPr>
-              <w:t>role</w:t>
-            </w:r>
-            <w:proofErr w:type="gramEnd"/>
-            <w:r>
-              <w:rPr>
-                <w:rFonts w:ascii="Arial" w:eastAsia="Arial" w:hAnsi="Arial" w:cs="Arial"/>
-              </w:rPr>
-              <w:t xml:space="preserve">. </w:t>
+              <w:t xml:space="preserve"> can browse and filter users based on different criteria: restaurant’s name, email, role. </w:t>
             </w:r>
           </w:p>
           <w:p>
@@ -3355,21 +3293,7 @@
               <w:rPr>
                 <w:rFonts w:ascii="Arial" w:eastAsia="Arial" w:hAnsi="Arial" w:cs="Arial"/>
               </w:rPr>
-              <w:t xml:space="preserve">Presents information about a specific restaurant, </w:t>
-            </w:r>
-            <w:proofErr w:type="gramStart"/>
-            <w:r>
-              <w:rPr>
-                <w:rFonts w:ascii="Arial" w:eastAsia="Arial" w:hAnsi="Arial" w:cs="Arial"/>
-              </w:rPr>
-              <w:t>it’s</w:t>
-            </w:r>
-            <w:proofErr w:type="gramEnd"/>
-            <w:r>
-              <w:rPr>
-                <w:rFonts w:ascii="Arial" w:eastAsia="Arial" w:hAnsi="Arial" w:cs="Arial"/>
-              </w:rPr>
-              <w:t xml:space="preserve"> menu, posts</w:t>
+              <w:t>Presents information about a specific restaurant, it’s menu, posts</w:t>
             </w:r>
             <w:r>
               <w:rPr>
@@ -3447,17 +3371,8 @@
                 <w:rFonts w:ascii="Arial" w:eastAsia="Arial" w:hAnsi="Arial" w:cs="Arial"/>
                 <w:i/>
               </w:rPr>
-              <w:t>/</w:t>
-            </w:r>
-            <w:proofErr w:type="spellStart"/>
-            <w:r>
-              <w:rPr>
-                <w:rFonts w:ascii="Arial" w:eastAsia="Arial" w:hAnsi="Arial" w:cs="Arial"/>
-                <w:i/>
-              </w:rPr>
-              <w:t>restaurantName</w:t>
-            </w:r>
-            <w:proofErr w:type="spellEnd"/>
+              <w:t>/restaurantName</w:t>
+            </w:r>
           </w:p>
         </w:tc>
       </w:tr>
@@ -3643,7 +3558,19 @@
               <w:rPr>
                 <w:rFonts w:ascii="Arial" w:eastAsia="Arial" w:hAnsi="Arial" w:cs="Arial"/>
               </w:rPr>
-              <w:t>Presents a view allowing the users to login.</w:t>
+              <w:t>Presents a view allowing the users to log</w:t>
+            </w:r>
+            <w:r>
+              <w:rPr>
+                <w:rFonts w:ascii="Arial" w:eastAsia="Arial" w:hAnsi="Arial" w:cs="Arial"/>
+              </w:rPr>
+              <w:t xml:space="preserve"> </w:t>
+            </w:r>
+            <w:r>
+              <w:rPr>
+                <w:rFonts w:ascii="Arial" w:eastAsia="Arial" w:hAnsi="Arial" w:cs="Arial"/>
+              </w:rPr>
+              <w:t>in.</w:t>
             </w:r>
           </w:p>
         </w:tc>
@@ -3738,7 +3665,7 @@
               <w:rPr>
                 <w:rFonts w:ascii="Arial" w:eastAsia="Arial" w:hAnsi="Arial" w:cs="Arial"/>
               </w:rPr>
-              <w:t xml:space="preserve">Presents in real time the </w:t>
+              <w:t xml:space="preserve">Presents in real time </w:t>
             </w:r>
             <w:r>
               <w:rPr>
@@ -3834,7 +3761,6 @@
               <w:spacing w:after="240"/>
               <w:rPr>
                 <w:rFonts w:ascii="Arial" w:eastAsia="Arial" w:hAnsi="Arial" w:cs="Arial"/>
-                <w:lang w:val="en-US"/>
               </w:rPr>
             </w:pPr>
             <w:r>
@@ -4053,6 +3979,9 @@
         </w:tc>
       </w:tr>
       <w:tr>
+        <w:trPr>
+          <w:trHeight w:val="575"/>
+        </w:trPr>
         <w:tc>
           <w:tcPr>
             <w:tcW w:w="2185" w:type="dxa"/>
@@ -4167,23 +4096,7 @@
                 <w:rFonts w:ascii="Arial" w:eastAsia="Arial" w:hAnsi="Arial" w:cs="Arial"/>
                 <w:i/>
               </w:rPr>
-              <w:t>/</w:t>
-            </w:r>
-            <w:proofErr w:type="spellStart"/>
-            <w:r>
-              <w:rPr>
-                <w:rFonts w:ascii="Arial" w:eastAsia="Arial" w:hAnsi="Arial" w:cs="Arial"/>
-                <w:i/>
-              </w:rPr>
-              <w:t>api</w:t>
-            </w:r>
-            <w:proofErr w:type="spellEnd"/>
-            <w:r>
-              <w:rPr>
-                <w:rFonts w:ascii="Arial" w:eastAsia="Arial" w:hAnsi="Arial" w:cs="Arial"/>
-                <w:i/>
-              </w:rPr>
-              <w:t>/</w:t>
+              <w:t>/api/</w:t>
             </w:r>
             <w:r>
               <w:rPr>
@@ -4289,7 +4202,6 @@
               </w:rPr>
               <w:t xml:space="preserve"> with specified </w:t>
             </w:r>
-            <w:proofErr w:type="spellStart"/>
             <w:r>
               <w:rPr>
                 <w:rFonts w:ascii="Arial" w:eastAsia="Arial" w:hAnsi="Arial" w:cs="Arial"/>
@@ -4304,26 +4216,11 @@
               </w:rPr>
               <w:t>Id</w:t>
             </w:r>
-            <w:proofErr w:type="spellEnd"/>
-            <w:r>
-              <w:rPr>
-                <w:rFonts w:ascii="Arial" w:eastAsia="Arial" w:hAnsi="Arial" w:cs="Arial"/>
-              </w:rPr>
-              <w:t xml:space="preserve">, according to restrictions </w:t>
-            </w:r>
-            <w:proofErr w:type="spellStart"/>
-            <w:r>
-              <w:rPr>
-                <w:rFonts w:ascii="Arial" w:eastAsia="Arial" w:hAnsi="Arial" w:cs="Arial"/>
-              </w:rPr>
-              <w:t>decribed</w:t>
-            </w:r>
-            <w:proofErr w:type="spellEnd"/>
-            <w:r>
-              <w:rPr>
-                <w:rFonts w:ascii="Arial" w:eastAsia="Arial" w:hAnsi="Arial" w:cs="Arial"/>
-              </w:rPr>
-              <w:t xml:space="preserve"> in UCs</w:t>
+            <w:r>
+              <w:rPr>
+                <w:rFonts w:ascii="Arial" w:eastAsia="Arial" w:hAnsi="Arial" w:cs="Arial"/>
+              </w:rPr>
+              <w:t>, according to restrictions decribed in UCs</w:t>
             </w:r>
             <w:r>
               <w:rPr>
@@ -4373,23 +4270,7 @@
                 <w:rFonts w:ascii="Arial" w:eastAsia="Arial" w:hAnsi="Arial" w:cs="Arial"/>
                 <w:i/>
               </w:rPr>
-              <w:t>/</w:t>
-            </w:r>
-            <w:proofErr w:type="spellStart"/>
-            <w:r>
-              <w:rPr>
-                <w:rFonts w:ascii="Arial" w:eastAsia="Arial" w:hAnsi="Arial" w:cs="Arial"/>
-                <w:i/>
-              </w:rPr>
-              <w:t>api</w:t>
-            </w:r>
-            <w:proofErr w:type="spellEnd"/>
-            <w:r>
-              <w:rPr>
-                <w:rFonts w:ascii="Arial" w:eastAsia="Arial" w:hAnsi="Arial" w:cs="Arial"/>
-                <w:i/>
-              </w:rPr>
-              <w:t>/</w:t>
+              <w:t>/api/</w:t>
             </w:r>
             <w:r>
               <w:rPr>
@@ -4405,7 +4286,6 @@
               </w:rPr>
               <w:t>/{</w:t>
             </w:r>
-            <w:proofErr w:type="spellStart"/>
             <w:r>
               <w:rPr>
                 <w:rFonts w:ascii="Arial" w:eastAsia="Arial" w:hAnsi="Arial" w:cs="Arial"/>
@@ -4413,7 +4293,6 @@
               </w:rPr>
               <w:t>restaurantId</w:t>
             </w:r>
-            <w:proofErr w:type="spellEnd"/>
             <w:r>
               <w:rPr>
                 <w:rFonts w:ascii="Arial" w:eastAsia="Arial" w:hAnsi="Arial" w:cs="Arial"/>
@@ -4525,23 +4404,7 @@
                 <w:rFonts w:ascii="Arial" w:eastAsia="Arial" w:hAnsi="Arial" w:cs="Arial"/>
                 <w:i/>
               </w:rPr>
-              <w:t>/</w:t>
-            </w:r>
-            <w:proofErr w:type="spellStart"/>
-            <w:r>
-              <w:rPr>
-                <w:rFonts w:ascii="Arial" w:eastAsia="Arial" w:hAnsi="Arial" w:cs="Arial"/>
-                <w:i/>
-              </w:rPr>
-              <w:t>api</w:t>
-            </w:r>
-            <w:proofErr w:type="spellEnd"/>
-            <w:r>
-              <w:rPr>
-                <w:rFonts w:ascii="Arial" w:eastAsia="Arial" w:hAnsi="Arial" w:cs="Arial"/>
-                <w:i/>
-              </w:rPr>
-              <w:t>/register</w:t>
+              <w:t>/api/register</w:t>
             </w:r>
           </w:p>
         </w:tc>
@@ -4686,23 +4549,7 @@
                 <w:rFonts w:ascii="Arial" w:eastAsia="Arial" w:hAnsi="Arial" w:cs="Arial"/>
                 <w:i/>
               </w:rPr>
-              <w:t>/</w:t>
-            </w:r>
-            <w:proofErr w:type="spellStart"/>
-            <w:r>
-              <w:rPr>
-                <w:rFonts w:ascii="Arial" w:eastAsia="Arial" w:hAnsi="Arial" w:cs="Arial"/>
-                <w:i/>
-              </w:rPr>
-              <w:t>api</w:t>
-            </w:r>
-            <w:proofErr w:type="spellEnd"/>
-            <w:r>
-              <w:rPr>
-                <w:rFonts w:ascii="Arial" w:eastAsia="Arial" w:hAnsi="Arial" w:cs="Arial"/>
-                <w:i/>
-              </w:rPr>
-              <w:t>/login</w:t>
+              <w:t>/api/login</w:t>
             </w:r>
           </w:p>
         </w:tc>
@@ -4828,23 +4675,7 @@
                 <w:rFonts w:ascii="Arial" w:eastAsia="Arial" w:hAnsi="Arial" w:cs="Arial"/>
                 <w:i/>
               </w:rPr>
-              <w:t>/</w:t>
-            </w:r>
-            <w:proofErr w:type="spellStart"/>
-            <w:r>
-              <w:rPr>
-                <w:rFonts w:ascii="Arial" w:eastAsia="Arial" w:hAnsi="Arial" w:cs="Arial"/>
-                <w:i/>
-              </w:rPr>
-              <w:t>api</w:t>
-            </w:r>
-            <w:proofErr w:type="spellEnd"/>
-            <w:r>
-              <w:rPr>
-                <w:rFonts w:ascii="Arial" w:eastAsia="Arial" w:hAnsi="Arial" w:cs="Arial"/>
-                <w:i/>
-              </w:rPr>
-              <w:t>/logout</w:t>
+              <w:t>/api/logout</w:t>
             </w:r>
           </w:p>
         </w:tc>
@@ -4989,23 +4820,7 @@
                 <w:rFonts w:ascii="Arial" w:eastAsia="Arial" w:hAnsi="Arial" w:cs="Arial"/>
                 <w:i/>
               </w:rPr>
-              <w:t>/</w:t>
-            </w:r>
-            <w:proofErr w:type="spellStart"/>
-            <w:r>
-              <w:rPr>
-                <w:rFonts w:ascii="Arial" w:eastAsia="Arial" w:hAnsi="Arial" w:cs="Arial"/>
-                <w:i/>
-              </w:rPr>
-              <w:t>api</w:t>
-            </w:r>
-            <w:proofErr w:type="spellEnd"/>
-            <w:r>
-              <w:rPr>
-                <w:rFonts w:ascii="Arial" w:eastAsia="Arial" w:hAnsi="Arial" w:cs="Arial"/>
-                <w:i/>
-              </w:rPr>
-              <w:t>/</w:t>
+              <w:t>/api/</w:t>
             </w:r>
             <w:r>
               <w:rPr>
@@ -5108,7 +4923,6 @@
               </w:rPr>
               <w:t xml:space="preserve"> with specified </w:t>
             </w:r>
-            <w:proofErr w:type="spellStart"/>
             <w:r>
               <w:rPr>
                 <w:rFonts w:ascii="Arial" w:eastAsia="Arial" w:hAnsi="Arial" w:cs="Arial"/>
@@ -5116,7 +4930,6 @@
               </w:rPr>
               <w:t>categoryId</w:t>
             </w:r>
-            <w:proofErr w:type="spellEnd"/>
             <w:r>
               <w:rPr>
                 <w:rFonts w:ascii="Arial" w:eastAsia="Arial" w:hAnsi="Arial" w:cs="Arial"/>
@@ -5152,23 +4965,7 @@
                 <w:rFonts w:ascii="Arial" w:eastAsia="Arial" w:hAnsi="Arial" w:cs="Arial"/>
                 <w:i/>
               </w:rPr>
-              <w:t>/</w:t>
-            </w:r>
-            <w:proofErr w:type="spellStart"/>
-            <w:r>
-              <w:rPr>
-                <w:rFonts w:ascii="Arial" w:eastAsia="Arial" w:hAnsi="Arial" w:cs="Arial"/>
-                <w:i/>
-              </w:rPr>
-              <w:t>api</w:t>
-            </w:r>
-            <w:proofErr w:type="spellEnd"/>
-            <w:r>
-              <w:rPr>
-                <w:rFonts w:ascii="Arial" w:eastAsia="Arial" w:hAnsi="Arial" w:cs="Arial"/>
-                <w:i/>
-              </w:rPr>
-              <w:t>/</w:t>
+              <w:t>/api/</w:t>
             </w:r>
             <w:r>
               <w:rPr>
@@ -5184,7 +4981,6 @@
               </w:rPr>
               <w:t>/{</w:t>
             </w:r>
-            <w:proofErr w:type="spellStart"/>
             <w:r>
               <w:rPr>
                 <w:rFonts w:ascii="Arial" w:eastAsia="Arial" w:hAnsi="Arial" w:cs="Arial"/>
@@ -5192,7 +4988,6 @@
               </w:rPr>
               <w:t>categoryId</w:t>
             </w:r>
-            <w:proofErr w:type="spellEnd"/>
             <w:r>
               <w:rPr>
                 <w:rFonts w:ascii="Arial" w:eastAsia="Arial" w:hAnsi="Arial" w:cs="Arial"/>
@@ -5291,39 +5086,7 @@
                 <w:rFonts w:ascii="Arial" w:eastAsia="Arial" w:hAnsi="Arial" w:cs="Arial"/>
                 <w:i/>
               </w:rPr>
-              <w:t xml:space="preserve">/ </w:t>
-            </w:r>
-            <w:proofErr w:type="spellStart"/>
-            <w:r>
-              <w:rPr>
-                <w:rFonts w:ascii="Arial" w:eastAsia="Arial" w:hAnsi="Arial" w:cs="Arial"/>
-                <w:i/>
-              </w:rPr>
-              <w:t>api</w:t>
-            </w:r>
-            <w:proofErr w:type="spellEnd"/>
-            <w:r>
-              <w:rPr>
-                <w:rFonts w:ascii="Arial" w:eastAsia="Arial" w:hAnsi="Arial" w:cs="Arial"/>
-                <w:i/>
-              </w:rPr>
-              <w:t>/ food-categories /{</w:t>
-            </w:r>
-            <w:proofErr w:type="spellStart"/>
-            <w:r>
-              <w:rPr>
-                <w:rFonts w:ascii="Arial" w:eastAsia="Arial" w:hAnsi="Arial" w:cs="Arial"/>
-                <w:i/>
-              </w:rPr>
-              <w:t>categoryId</w:t>
-            </w:r>
-            <w:proofErr w:type="spellEnd"/>
-            <w:r>
-              <w:rPr>
-                <w:rFonts w:ascii="Arial" w:eastAsia="Arial" w:hAnsi="Arial" w:cs="Arial"/>
-                <w:i/>
-              </w:rPr>
-              <w:t>}/meals</w:t>
+              <w:t>/ api/ food-categories /{categoryId}/meals</w:t>
             </w:r>
           </w:p>
         </w:tc>
@@ -5427,23 +5190,7 @@
                 <w:rFonts w:ascii="Arial" w:eastAsia="Arial" w:hAnsi="Arial" w:cs="Arial"/>
                 <w:i/>
               </w:rPr>
-              <w:t>/</w:t>
-            </w:r>
-            <w:proofErr w:type="spellStart"/>
-            <w:r>
-              <w:rPr>
-                <w:rFonts w:ascii="Arial" w:eastAsia="Arial" w:hAnsi="Arial" w:cs="Arial"/>
-                <w:i/>
-              </w:rPr>
-              <w:t>api</w:t>
-            </w:r>
-            <w:proofErr w:type="spellEnd"/>
-            <w:r>
-              <w:rPr>
-                <w:rFonts w:ascii="Arial" w:eastAsia="Arial" w:hAnsi="Arial" w:cs="Arial"/>
-                <w:i/>
-              </w:rPr>
-              <w:t>/</w:t>
+              <w:t>/api/</w:t>
             </w:r>
             <w:r>
               <w:rPr>
@@ -5486,7 +5233,7 @@
                 <w:rFonts w:ascii="Arial" w:eastAsia="Arial" w:hAnsi="Arial" w:cs="Arial"/>
                 <w:b/>
               </w:rPr>
-              <w:t>Comments</w:t>
+              <w:t>Meals</w:t>
             </w:r>
           </w:p>
         </w:tc>
@@ -5512,20 +5259,7 @@
               <w:rPr>
                 <w:rFonts w:ascii="Arial" w:eastAsia="Arial" w:hAnsi="Arial" w:cs="Arial"/>
               </w:rPr>
-              <w:t xml:space="preserve">GET, DELETE all the Comments for a specific restaurant and POST new Comment (Id is auto-filled by </w:t>
-            </w:r>
-            <w:r>
-              <w:rPr>
-                <w:rFonts w:ascii="Arial" w:eastAsia="Arial" w:hAnsi="Arial" w:cs="Arial"/>
-                <w:i/>
-              </w:rPr>
-              <w:t>FWR</w:t>
-            </w:r>
-            <w:r>
-              <w:rPr>
-                <w:rFonts w:ascii="Arial" w:eastAsia="Arial" w:hAnsi="Arial" w:cs="Arial"/>
-              </w:rPr>
-              <w:t xml:space="preserve"> and modified entity is returned as result from POST request).</w:t>
+              <w:t>GET all the Meals for the given Menu</w:t>
             </w:r>
           </w:p>
         </w:tc>
@@ -5555,39 +5289,7 @@
                 <w:rFonts w:ascii="Arial" w:eastAsia="Arial" w:hAnsi="Arial" w:cs="Arial"/>
                 <w:i/>
               </w:rPr>
-              <w:t>/</w:t>
-            </w:r>
-            <w:proofErr w:type="spellStart"/>
-            <w:r>
-              <w:rPr>
-                <w:rFonts w:ascii="Arial" w:eastAsia="Arial" w:hAnsi="Arial" w:cs="Arial"/>
-                <w:i/>
-              </w:rPr>
-              <w:t>api</w:t>
-            </w:r>
-            <w:proofErr w:type="spellEnd"/>
-            <w:r>
-              <w:rPr>
-                <w:rFonts w:ascii="Arial" w:eastAsia="Arial" w:hAnsi="Arial" w:cs="Arial"/>
-                <w:i/>
-              </w:rPr>
-              <w:t>/{</w:t>
-            </w:r>
-            <w:proofErr w:type="spellStart"/>
-            <w:r>
-              <w:rPr>
-                <w:rFonts w:ascii="Arial" w:eastAsia="Arial" w:hAnsi="Arial" w:cs="Arial"/>
-                <w:i/>
-              </w:rPr>
-              <w:t>restaurantId</w:t>
-            </w:r>
-            <w:proofErr w:type="spellEnd"/>
-            <w:r>
-              <w:rPr>
-                <w:rFonts w:ascii="Arial" w:eastAsia="Arial" w:hAnsi="Arial" w:cs="Arial"/>
-                <w:i/>
-              </w:rPr>
-              <w:t>}/comments</w:t>
+              <w:t>/api/{menuId}/meals</w:t>
             </w:r>
           </w:p>
         </w:tc>
@@ -5623,6 +5325,111 @@
                 <w:rFonts w:ascii="Arial" w:eastAsia="Arial" w:hAnsi="Arial" w:cs="Arial"/>
                 <w:b/>
               </w:rPr>
+              <w:t>Comments</w:t>
+            </w:r>
+          </w:p>
+        </w:tc>
+        <w:tc>
+          <w:tcPr>
+            <w:tcW w:w="4505" w:type="dxa"/>
+          </w:tcPr>
+          <w:p>
+            <w:pPr>
+              <w:pStyle w:val="normal0"/>
+              <w:pBdr>
+                <w:top w:val="nil"/>
+                <w:left w:val="nil"/>
+                <w:bottom w:val="nil"/>
+                <w:right w:val="nil"/>
+                <w:between w:val="nil"/>
+              </w:pBdr>
+              <w:rPr>
+                <w:rFonts w:ascii="Arial" w:eastAsia="Arial" w:hAnsi="Arial" w:cs="Arial"/>
+              </w:rPr>
+            </w:pPr>
+            <w:r>
+              <w:rPr>
+                <w:rFonts w:ascii="Arial" w:eastAsia="Arial" w:hAnsi="Arial" w:cs="Arial"/>
+              </w:rPr>
+              <w:t xml:space="preserve">GET, DELETE all the Comments for a specific restaurant and POST new Comment (Id is auto-filled by </w:t>
+            </w:r>
+            <w:r>
+              <w:rPr>
+                <w:rFonts w:ascii="Arial" w:eastAsia="Arial" w:hAnsi="Arial" w:cs="Arial"/>
+                <w:i/>
+              </w:rPr>
+              <w:t>FWR</w:t>
+            </w:r>
+            <w:r>
+              <w:rPr>
+                <w:rFonts w:ascii="Arial" w:eastAsia="Arial" w:hAnsi="Arial" w:cs="Arial"/>
+              </w:rPr>
+              <w:t xml:space="preserve"> and modified entity is returned as result from POST request).</w:t>
+            </w:r>
+          </w:p>
+        </w:tc>
+        <w:tc>
+          <w:tcPr>
+            <w:tcW w:w="2865" w:type="dxa"/>
+          </w:tcPr>
+          <w:p>
+            <w:pPr>
+              <w:pStyle w:val="normal0"/>
+              <w:widowControl w:val="0"/>
+              <w:pBdr>
+                <w:top w:val="nil"/>
+                <w:left w:val="nil"/>
+                <w:bottom w:val="nil"/>
+                <w:right w:val="nil"/>
+                <w:between w:val="nil"/>
+              </w:pBdr>
+              <w:spacing w:before="120" w:after="60"/>
+              <w:rPr>
+                <w:rFonts w:ascii="Arial" w:eastAsia="Arial" w:hAnsi="Arial" w:cs="Arial"/>
+                <w:i/>
+              </w:rPr>
+            </w:pPr>
+            <w:r>
+              <w:rPr>
+                <w:rFonts w:ascii="Arial" w:eastAsia="Arial" w:hAnsi="Arial" w:cs="Arial"/>
+                <w:i/>
+              </w:rPr>
+              <w:t>/api/{restaurantId}/comments</w:t>
+            </w:r>
+          </w:p>
+        </w:tc>
+      </w:tr>
+      <w:tr>
+        <w:tc>
+          <w:tcPr>
+            <w:tcW w:w="2185" w:type="dxa"/>
+            <w:shd w:val="clear" w:color="auto" w:fill="FDEADA"/>
+          </w:tcPr>
+          <w:p>
+            <w:pPr>
+              <w:pStyle w:val="normal0"/>
+              <w:numPr>
+                <w:ilvl w:val="1"/>
+                <w:numId w:val="1"/>
+              </w:numPr>
+              <w:pBdr>
+                <w:top w:val="nil"/>
+                <w:left w:val="nil"/>
+                <w:bottom w:val="nil"/>
+                <w:right w:val="nil"/>
+                <w:between w:val="nil"/>
+              </w:pBdr>
+              <w:ind w:left="450" w:hanging="450"/>
+              <w:rPr>
+                <w:rFonts w:ascii="Arial" w:eastAsia="Arial" w:hAnsi="Arial" w:cs="Arial"/>
+                <w:b/>
+              </w:rPr>
+            </w:pPr>
+            <w:r>
+              <w:rPr>
+                <w:rFonts w:ascii="Arial" w:eastAsia="Arial" w:hAnsi="Arial" w:cs="Arial"/>
+                <w:b/>
+              </w:rPr>
               <w:t>Comment</w:t>
             </w:r>
           </w:p>
@@ -5649,35 +5456,7 @@
               <w:rPr>
                 <w:rFonts w:ascii="Arial" w:eastAsia="Arial" w:hAnsi="Arial" w:cs="Arial"/>
               </w:rPr>
-              <w:t xml:space="preserve">GET, </w:t>
-            </w:r>
-            <w:proofErr w:type="gramStart"/>
-            <w:r>
-              <w:rPr>
-                <w:rFonts w:ascii="Arial" w:eastAsia="Arial" w:hAnsi="Arial" w:cs="Arial"/>
-              </w:rPr>
-              <w:t>PUT,</w:t>
-            </w:r>
-            <w:proofErr w:type="gramEnd"/>
-            <w:r>
-              <w:rPr>
-                <w:rFonts w:ascii="Arial" w:eastAsia="Arial" w:hAnsi="Arial" w:cs="Arial"/>
-              </w:rPr>
-              <w:t xml:space="preserve"> DELETE a Comment with specified </w:t>
-            </w:r>
-            <w:proofErr w:type="spellStart"/>
-            <w:r>
-              <w:rPr>
-                <w:rFonts w:ascii="Arial" w:eastAsia="Arial" w:hAnsi="Arial" w:cs="Arial"/>
-              </w:rPr>
-              <w:t>commentId</w:t>
-            </w:r>
-            <w:proofErr w:type="spellEnd"/>
-            <w:r>
-              <w:rPr>
-                <w:rFonts w:ascii="Arial" w:eastAsia="Arial" w:hAnsi="Arial" w:cs="Arial"/>
-              </w:rPr>
-              <w:t>.</w:t>
+              <w:t>GET, PUT, DELETE a Comment with specified commentId.</w:t>
             </w:r>
           </w:p>
         </w:tc>
@@ -5707,55 +5486,7 @@
                 <w:rFonts w:ascii="Arial" w:eastAsia="Arial" w:hAnsi="Arial" w:cs="Arial"/>
                 <w:i/>
               </w:rPr>
-              <w:t>/</w:t>
-            </w:r>
-            <w:proofErr w:type="spellStart"/>
-            <w:r>
-              <w:rPr>
-                <w:rFonts w:ascii="Arial" w:eastAsia="Arial" w:hAnsi="Arial" w:cs="Arial"/>
-                <w:i/>
-              </w:rPr>
-              <w:t>api</w:t>
-            </w:r>
-            <w:proofErr w:type="spellEnd"/>
-            <w:r>
-              <w:rPr>
-                <w:rFonts w:ascii="Arial" w:eastAsia="Arial" w:hAnsi="Arial" w:cs="Arial"/>
-                <w:i/>
-              </w:rPr>
-              <w:t>/{</w:t>
-            </w:r>
-            <w:proofErr w:type="spellStart"/>
-            <w:r>
-              <w:rPr>
-                <w:rFonts w:ascii="Arial" w:eastAsia="Arial" w:hAnsi="Arial" w:cs="Arial"/>
-                <w:i/>
-              </w:rPr>
-              <w:t>restaurantId</w:t>
-            </w:r>
-            <w:proofErr w:type="spellEnd"/>
-            <w:r>
-              <w:rPr>
-                <w:rFonts w:ascii="Arial" w:eastAsia="Arial" w:hAnsi="Arial" w:cs="Arial"/>
-                <w:i/>
-              </w:rPr>
-              <w:t>}/comments/{</w:t>
-            </w:r>
-            <w:proofErr w:type="spellStart"/>
-            <w:r>
-              <w:rPr>
-                <w:rFonts w:ascii="Arial" w:eastAsia="Arial" w:hAnsi="Arial" w:cs="Arial"/>
-                <w:i/>
-              </w:rPr>
-              <w:t>commentId</w:t>
-            </w:r>
-            <w:proofErr w:type="spellEnd"/>
-            <w:r>
-              <w:rPr>
-                <w:rFonts w:ascii="Arial" w:eastAsia="Arial" w:hAnsi="Arial" w:cs="Arial"/>
-                <w:i/>
-              </w:rPr>
-              <w:t>}</w:t>
+              <w:t>/api/{restaurantId}/comments/{commentId}</w:t>
             </w:r>
           </w:p>
         </w:tc>
@@ -5861,7 +5592,7 @@
         <w:noProof/>
         <w:color w:val="000000"/>
       </w:rPr>
-      <w:t>4</w:t>
+      <w:t>1</w:t>
     </w:r>
     <w:r>
       <w:rPr>
@@ -6040,7 +5771,7 @@
         <w:rFonts w:ascii="Calibri" w:eastAsia="Calibri" w:hAnsi="Calibri" w:cs="Calibri"/>
         <w:sz w:val="22"/>
         <w:szCs w:val="22"/>
-        <w:lang w:eastAsia="en-US" w:bidi="ar-SA"/>
+        <w:lang w:val="en-US" w:eastAsia="en-US" w:bidi="ar-SA"/>
       </w:rPr>
     </w:rPrDefault>
     <w:pPrDefault>
@@ -6191,6 +5922,7 @@
   <w:style w:type="paragraph" w:default="1" w:styleId="Normal">
     <w:name w:val="Normal"/>
     <w:qFormat/>
+    <w:rsid w:val="00F21BD6"/>
   </w:style>
   <w:style w:type="paragraph" w:styleId="Heading1">
     <w:name w:val="heading 1"/>

</xml_diff>